<commit_message>
fix(boat_dev): respond to almost exceptions on boat data
BREAKING CHANGE: delete all and local boat_data

fix #1
</commit_message>
<xml_diff>
--- a/boat_dev/ボートデータ変数一覧.docx
+++ b/boat_dev/ボートデータ変数一覧.docx
@@ -1288,13 +1288,13 @@
 </file>
 
 <file path=customXml/itemProps1.xml><?xml version="1.0" encoding="utf-8"?>
-<ds:datastoreItem xmlns:ds="http://schemas.openxmlformats.org/officeDocument/2006/customXml" ds:itemID="{24DD9A0A-937D-4EA4-9C19-378D142A1802}"/>
+<ds:datastoreItem xmlns:ds="http://schemas.openxmlformats.org/officeDocument/2006/customXml" ds:itemID="{2415E025-F983-4CA7-8693-5DC13C4838B3}"/>
 </file>
 
 <file path=customXml/itemProps2.xml><?xml version="1.0" encoding="utf-8"?>
-<ds:datastoreItem xmlns:ds="http://schemas.openxmlformats.org/officeDocument/2006/customXml" ds:itemID="{3FAB1D35-14B6-44B3-B7D5-1A32DC711EDF}"/>
+<ds:datastoreItem xmlns:ds="http://schemas.openxmlformats.org/officeDocument/2006/customXml" ds:itemID="{CA5A24B6-CB10-4939-BD40-0C1BC9958200}"/>
 </file>
 
 <file path=customXml/itemProps3.xml><?xml version="1.0" encoding="utf-8"?>
-<ds:datastoreItem xmlns:ds="http://schemas.openxmlformats.org/officeDocument/2006/customXml" ds:itemID="{D5E47D5E-A82D-46DB-87D8-F7FA59F38A58}"/>
+<ds:datastoreItem xmlns:ds="http://schemas.openxmlformats.org/officeDocument/2006/customXml" ds:itemID="{C72CC02B-3CD1-4185-8510-66804962DA7A}"/>
 </file>
</xml_diff>